<commit_message>
Both algorithms print correct charts. Done
</commit_message>
<xml_diff>
--- a/algorithm_a_test/28_09_2021_23_28_16_10number_of_runs_30_generations_100_number_of_individuals/New Microsoft Word Document.docx
+++ b/algorithm_a_test/28_09_2021_23_28_16_10number_of_runs_30_generations_100_number_of_individuals/New Microsoft Word Document.docx
@@ -8,9 +8,9 @@
           <w:noProof/>
         </w:rPr>
         <w:drawing>
-          <wp:inline distT="0" distB="0" distL="0" distR="0" wp14:anchorId="1796D1B3" wp14:editId="745B913F">
-            <wp:extent cx="5731510" cy="3223895"/>
-            <wp:effectExtent l="0" t="0" r="2540" b="0"/>
+          <wp:inline distT="0" distB="0" distL="0" distR="0" wp14:anchorId="1796D1B3" wp14:editId="4D0C9D34">
+            <wp:extent cx="6796078" cy="3822700"/>
+            <wp:effectExtent l="0" t="0" r="5080" b="6350"/>
             <wp:docPr id="1" name="Picture 1"/>
             <wp:cNvGraphicFramePr>
               <a:graphicFrameLocks xmlns:a="http://schemas.openxmlformats.org/drawingml/2006/main" noChangeAspect="1"/>
@@ -31,7 +31,7 @@
                   <pic:spPr>
                     <a:xfrm>
                       <a:off x="0" y="0"/>
-                      <a:ext cx="5731510" cy="3223895"/>
+                      <a:ext cx="6800225" cy="3825033"/>
                     </a:xfrm>
                     <a:prstGeom prst="rect">
                       <a:avLst/>

</xml_diff>